<commit_message>
changed project completely to use socket.io instead of flask-socket.io
</commit_message>
<xml_diff>
--- a/researchFiles/C1755773-debriefing_sheet.docx
+++ b/researchFiles/C1755773-debriefing_sheet.docx
@@ -78,7 +78,16 @@
           <w:sz w:val="24"/>
           <w:szCs w:val="24"/>
         </w:rPr>
-        <w:t>The purpose of the study is to get user feedback on the Messaging App developed as part of my Masters Dissertation Thesis. This study will provide information to make better User Interface for the app and also to check if the app has correctly addressed the problem.</w:t>
+        <w:t xml:space="preserve">The purpose of the study is to get user feedback on the Messaging App developed as part of my Masters Dissertation Thesis. This study will provide information to make better User </w:t>
+      </w:r>
+      <w:bookmarkStart w:id="0" w:name="_GoBack"/>
+      <w:bookmarkEnd w:id="0"/>
+      <w:r>
+        <w:rPr>
+          <w:sz w:val="24"/>
+          <w:szCs w:val="24"/>
+        </w:rPr>
+        <w:t>Interface for the app and also to check if the app has correctly addressed the problem.</w:t>
       </w:r>
     </w:p>
     <w:p>
@@ -111,7 +120,42 @@
           <w:sz w:val="24"/>
           <w:szCs w:val="24"/>
         </w:rPr>
-        <w:t>All information that is collected about you during the course of this research will be kept strictly confidential. The information will be collected by me through interviews and feedback forms</w:t>
+        <w:t>All the feedback response collected will be completely anonymous</w:t>
+      </w:r>
+      <w:r>
+        <w:rPr>
+          <w:sz w:val="24"/>
+          <w:szCs w:val="24"/>
+        </w:rPr>
+        <w:t>.</w:t>
+      </w:r>
+      <w:r>
+        <w:rPr>
+          <w:sz w:val="24"/>
+          <w:szCs w:val="24"/>
+        </w:rPr>
+        <w:t xml:space="preserve"> No personal data will be collected and used in this feedback.</w:t>
+      </w:r>
+      <w:r>
+        <w:rPr>
+          <w:sz w:val="24"/>
+          <w:szCs w:val="24"/>
+        </w:rPr>
+        <w:t xml:space="preserve"> The information will be collected </w:t>
+      </w:r>
+      <w:r>
+        <w:rPr>
+          <w:sz w:val="24"/>
+          <w:szCs w:val="24"/>
+        </w:rPr>
+        <w:t>via Microsoft forms through a set of questions regarding the UI of the app and usage of the app. It will be then</w:t>
+      </w:r>
+      <w:r>
+        <w:rPr>
+          <w:sz w:val="24"/>
+          <w:szCs w:val="24"/>
+        </w:rPr>
+        <w:t xml:space="preserve"> stored securely through Cardiff University</w:t>
       </w:r>
       <w:r>
         <w:t xml:space="preserve"> </w:t>
@@ -121,36 +165,31 @@
           <w:sz w:val="24"/>
           <w:szCs w:val="24"/>
         </w:rPr>
-        <w:t>and stored securely through Cardiff University</w:t>
-      </w:r>
-      <w:r>
-        <w:t xml:space="preserve"> </w:t>
-      </w:r>
-      <w:r>
-        <w:rPr>
-          <w:sz w:val="24"/>
-          <w:szCs w:val="24"/>
-        </w:rPr>
-        <w:t>OneDrive for a period of 1 year</w:t>
-      </w:r>
-      <w:r>
-        <w:t xml:space="preserve">.  </w:t>
-      </w:r>
-      <w:r>
-        <w:rPr>
-          <w:sz w:val="24"/>
-          <w:szCs w:val="24"/>
-        </w:rPr>
-        <w:t>The data will be accessi</w:t>
-      </w:r>
-      <w:bookmarkStart w:id="0" w:name="_GoBack"/>
-      <w:bookmarkEnd w:id="0"/>
-      <w:r>
-        <w:rPr>
-          <w:sz w:val="24"/>
-          <w:szCs w:val="24"/>
-        </w:rPr>
-        <w:t>ble on request.</w:t>
+        <w:t>OneDrive for a</w:t>
+      </w:r>
+      <w:r>
+        <w:rPr>
+          <w:sz w:val="24"/>
+          <w:szCs w:val="24"/>
+        </w:rPr>
+        <w:t xml:space="preserve"> minimum</w:t>
+      </w:r>
+      <w:r>
+        <w:rPr>
+          <w:sz w:val="24"/>
+          <w:szCs w:val="24"/>
+        </w:rPr>
+        <w:t xml:space="preserve"> period of</w:t>
+      </w:r>
+      <w:r>
+        <w:rPr>
+          <w:sz w:val="24"/>
+          <w:szCs w:val="24"/>
+        </w:rPr>
+        <w:t xml:space="preserve"> 5 year</w:t>
+      </w:r>
+      <w:r>
+        <w:t>.</w:t>
       </w:r>
     </w:p>
     <w:p>
@@ -181,14 +220,7 @@
           <w:sz w:val="24"/>
           <w:szCs w:val="24"/>
         </w:rPr>
-        <w:t xml:space="preserve">Where appropriate, the results of this study will be used while developing the app. It will also be used as a basis regarding future developments. You will not be identified in any report or publication.  The results of this study will help to understand the </w:t>
-      </w:r>
-      <w:r>
-        <w:rPr>
-          <w:sz w:val="24"/>
-          <w:szCs w:val="24"/>
-        </w:rPr>
-        <w:t>users</w:t>
+        <w:t>Where appropriate, the results of this study will be used while developing the app. It will also be used as a basis regarding future developments. You will not be identified in any report or publication.  The results of this study will help to understand the users</w:t>
       </w:r>
       <w:r>
         <w:rPr>
@@ -757,6 +789,7 @@
     <w:lsdException w:name="HTML Sample" w:semiHidden="1" w:unhideWhenUsed="1"/>
     <w:lsdException w:name="HTML Typewriter" w:semiHidden="1" w:unhideWhenUsed="1"/>
     <w:lsdException w:name="HTML Variable" w:semiHidden="1" w:unhideWhenUsed="1"/>
+    <w:lsdException w:name="Normal Table" w:semiHidden="1" w:unhideWhenUsed="1"/>
     <w:lsdException w:name="annotation subject" w:semiHidden="1" w:unhideWhenUsed="1"/>
     <w:lsdException w:name="No List" w:semiHidden="1" w:unhideWhenUsed="1"/>
     <w:lsdException w:name="Outline List 1" w:semiHidden="1" w:unhideWhenUsed="1"/>
@@ -803,8 +836,10 @@
     <w:lsdException w:name="Table Subtle 2" w:semiHidden="1" w:unhideWhenUsed="1"/>
     <w:lsdException w:name="Table Web 1" w:semiHidden="1" w:unhideWhenUsed="1"/>
     <w:lsdException w:name="Table Web 2" w:semiHidden="1" w:unhideWhenUsed="1"/>
+    <w:lsdException w:name="Table Web 3" w:semiHidden="1" w:unhideWhenUsed="1"/>
     <w:lsdException w:name="Balloon Text" w:semiHidden="1" w:unhideWhenUsed="1"/>
     <w:lsdException w:name="Table Grid" w:uiPriority="39"/>
+    <w:lsdException w:name="Table Theme" w:semiHidden="1" w:unhideWhenUsed="1"/>
     <w:lsdException w:name="Placeholder Text" w:semiHidden="1"/>
     <w:lsdException w:name="No Spacing" w:uiPriority="1" w:qFormat="1"/>
     <w:lsdException w:name="Light Shading" w:uiPriority="60"/>
@@ -1052,6 +1087,7 @@
   <w:style w:type="character" w:default="1" w:styleId="DefaultParagraphFont">
     <w:name w:val="Default Paragraph Font"/>
     <w:uiPriority w:val="1"/>
+    <w:semiHidden/>
     <w:unhideWhenUsed/>
   </w:style>
   <w:style w:type="table" w:default="1" w:styleId="TableNormal">

</xml_diff>